<commit_message>
Updated Seminar report differences question
</commit_message>
<xml_diff>
--- a/Seminar Report/What are the differences.docx
+++ b/Seminar Report/What are the differences.docx
@@ -3,212 +3,271 @@
 <w:document xmlns:wpc="http://schemas.microsoft.com/office/word/2010/wordprocessingCanvas" xmlns:mc="http://schemas.openxmlformats.org/markup-compatibility/2006" xmlns:o="urn:schemas-microsoft-com:office:office" xmlns:r="http://schemas.openxmlformats.org/officeDocument/2006/relationships" xmlns:m="http://schemas.openxmlformats.org/officeDocument/2006/math" xmlns:v="urn:schemas-microsoft-com:vml" xmlns:wp14="http://schemas.microsoft.com/office/word/2010/wordprocessingDrawing" xmlns:wp="http://schemas.openxmlformats.org/drawingml/2006/wordprocessingDrawing" xmlns:w10="urn:schemas-microsoft-com:office:word" xmlns:w="http://schemas.openxmlformats.org/wordprocessingml/2006/main" xmlns:w14="http://schemas.microsoft.com/office/word/2010/wordml" xmlns:wpg="http://schemas.microsoft.com/office/word/2010/wordprocessingGroup" xmlns:wpi="http://schemas.microsoft.com/office/word/2010/wordprocessingInk" xmlns:wne="http://schemas.microsoft.com/office/word/2006/wordml" xmlns:wps="http://schemas.microsoft.com/office/word/2010/wordprocessingShape" mc:Ignorable="w14 wp14">
   <w:body>
     <w:p>
-      <w:r>
-        <w:t>What are the d</w:t>
-      </w:r>
-      <w:r>
-        <w:t xml:space="preserve">ifferences between </w:t>
-      </w:r>
-      <w:proofErr w:type="spellStart"/>
-      <w:r>
-        <w:t>eCoaching</w:t>
-      </w:r>
-      <w:proofErr w:type="spellEnd"/>
-      <w:r>
-        <w:t xml:space="preserve"> and regular </w:t>
-      </w:r>
-      <w:proofErr w:type="gramStart"/>
-      <w:r>
-        <w:t>treatment.</w:t>
-      </w:r>
-      <w:proofErr w:type="gramEnd"/>
+      <w:pPr>
+        <w:jc w:val="center"/>
+      </w:pPr>
+      <w:r>
+        <w:t>What are the differences in motivation during treatment with an eCoach and regular treatment?</w:t>
+      </w:r>
     </w:p>
     <w:p>
       <w:pPr>
         <w:pStyle w:val="NoSpacing"/>
+        <w:rPr>
+          <w:sz w:val="20"/>
+          <w:szCs w:val="20"/>
+        </w:rPr>
       </w:pPr>
       <w:r>
-        <w:t>The main difference between treatment with treatment with an eCoach and regular treatment is exactly that, the eCoach. The fact that part of the treat</w:t>
-      </w:r>
-      <w:r>
-        <w:t xml:space="preserve">ment is no longer in hands of the </w:t>
-      </w:r>
-      <w:r>
-        <w:t>therapist and now executed by a program. This one difference affects a multitude of other factors. Take for example the fact that treatment can be done partially at home, through a computer. Or that the therapist can handle more patients simultaneously. The cost of the treatment will be altered, the eCoach can give constant feedback to the patient and the barrier for the decision of a potential patient to undergo treatment will be weakened.</w:t>
-      </w:r>
-      <w:r>
-        <w:t xml:space="preserve"> </w:t>
-      </w:r>
-      <w:r>
-        <w:t>The American Psychological Association report of 2007 describe</w:t>
-      </w:r>
-      <w:r>
-        <w:t>s</w:t>
-      </w:r>
-      <w:r>
-        <w:t xml:space="preserve"> three primary barriers to military mental health treatment: availability, acceptability and accessibility. More specifically: The military culture needs to be modified such that mental health services are more accepted and less st</w:t>
-      </w:r>
-      <w:r>
-        <w:t>igmatized</w:t>
-      </w:r>
-      <w:proofErr w:type="gramStart"/>
-      <w:r>
-        <w:t>.</w:t>
+        <w:rPr>
+          <w:sz w:val="20"/>
+          <w:szCs w:val="20"/>
+        </w:rPr>
+        <w:t xml:space="preserve">A problem with </w:t>
+      </w:r>
+      <w:r>
+        <w:rPr>
+          <w:sz w:val="20"/>
+          <w:szCs w:val="20"/>
+        </w:rPr>
+        <w:t xml:space="preserve">traditional </w:t>
+      </w:r>
+      <w:proofErr w:type="spellStart"/>
+      <w:r>
+        <w:rPr>
+          <w:sz w:val="20"/>
+          <w:szCs w:val="20"/>
+        </w:rPr>
+        <w:t>eHealthcare</w:t>
+      </w:r>
+      <w:proofErr w:type="spellEnd"/>
+      <w:r>
+        <w:rPr>
+          <w:sz w:val="20"/>
+          <w:szCs w:val="20"/>
+        </w:rPr>
+        <w:t xml:space="preserve"> and self-management </w:t>
+      </w:r>
+      <w:r>
+        <w:rPr>
+          <w:sz w:val="20"/>
+          <w:szCs w:val="20"/>
+        </w:rPr>
+        <w:t>is that patients lose motivation over time. They begin with good will since they’ve just decided to start fighting their anxiety. The decision to start treatment is rather heavy, so once the choice is made to start treatment, the patients are motivated to do their absolute best to change their selves. But it is shown</w:t>
       </w:r>
       <w:r>
         <w:rPr>
           <w:rStyle w:val="FootnoteReference"/>
+          <w:sz w:val="20"/>
+          <w:szCs w:val="20"/>
         </w:rPr>
         <w:footnoteReference w:id="1"/>
       </w:r>
       <w:r>
         <w:rPr>
-          <w:vertAlign w:val="superscript"/>
-        </w:rPr>
-        <w:t>,</w:t>
-      </w:r>
-      <w:proofErr w:type="gramEnd"/>
-      <w:r>
-        <w:rPr>
-          <w:vertAlign w:val="superscript"/>
-        </w:rPr>
-        <w:t xml:space="preserve"> </w:t>
-      </w:r>
-      <w:r>
-        <w:rPr>
-          <w:rStyle w:val="FootnoteReference"/>
-        </w:rPr>
-        <w:footnoteReference w:id="2"/>
-      </w:r>
-      <w:r>
-        <w:rPr>
-          <w:vertAlign w:val="superscript"/>
-        </w:rPr>
-        <w:t xml:space="preserve"> </w:t>
+          <w:sz w:val="20"/>
+          <w:szCs w:val="20"/>
+        </w:rPr>
+        <w:t xml:space="preserve"> that this motivation slowly degenerates as the treatment progresses. Patients fill in the forms required for the treatment less often and stop the treatment altogether. The same study says that physical interventions during the treatment period </w:t>
+      </w:r>
+      <w:r>
+        <w:rPr>
+          <w:sz w:val="20"/>
+          <w:szCs w:val="20"/>
+        </w:rPr>
+        <w:t>refreshed the motivation.</w:t>
       </w:r>
     </w:p>
     <w:p>
       <w:pPr>
         <w:pStyle w:val="NoSpacing"/>
-      </w:pPr>
-      <w:r>
-        <w:t xml:space="preserve">Rather than changing the military culture, another approach is </w:t>
-      </w:r>
-      <w:r>
-        <w:t xml:space="preserve">lowering the threshold to the therapy itself. With </w:t>
-      </w:r>
-      <w:proofErr w:type="spellStart"/>
-      <w:r>
-        <w:t>eCoaching</w:t>
-      </w:r>
-      <w:proofErr w:type="spellEnd"/>
-      <w:r>
-        <w:t>, people can take treatment to a certain extend without even having to leave their house.</w:t>
-      </w:r>
-    </w:p>
-    <w:p>
-      <w:pPr>
-        <w:pStyle w:val="NoSpacing"/>
-      </w:pPr>
-      <w:r>
-        <w:t xml:space="preserve">The following segments will discuss what differences between </w:t>
-      </w:r>
-      <w:proofErr w:type="spellStart"/>
-      <w:r>
-        <w:t>eCoaching</w:t>
-      </w:r>
-      <w:proofErr w:type="spellEnd"/>
-      <w:r>
-        <w:t xml:space="preserve"> and regular treatment have positive effects and negative effects to the treatment and the process around it.</w:t>
-      </w:r>
-    </w:p>
-    <w:p>
-      <w:pPr>
-        <w:pStyle w:val="NoSpacing"/>
+        <w:rPr>
+          <w:sz w:val="20"/>
+          <w:szCs w:val="20"/>
+        </w:rPr>
       </w:pPr>
     </w:p>
     <w:p>
       <w:pPr>
         <w:pStyle w:val="NoSpacing"/>
+        <w:rPr>
+          <w:sz w:val="20"/>
+          <w:szCs w:val="20"/>
+        </w:rPr>
       </w:pPr>
+      <w:r>
+        <w:rPr>
+          <w:sz w:val="20"/>
+          <w:szCs w:val="20"/>
+        </w:rPr>
+        <w:t>Physical interventions bring their own trouble with them since they require people to actively involve themselves with others. But an eCoach can fill in the same role. With an eCoach, or Computer Assistant, the patients stay more motivated over the duration of the treatment. This is illustrated in the image below, which is taken from a study on the effects of a computer assistant on a plan for weight loss.</w:t>
+      </w:r>
+      <w:r>
+        <w:rPr>
+          <w:rStyle w:val="FootnoteReference"/>
+          <w:sz w:val="20"/>
+          <w:szCs w:val="20"/>
+        </w:rPr>
+        <w:footnoteReference w:id="2"/>
+      </w:r>
     </w:p>
     <w:p>
-      <w:pPr>
-        <w:pStyle w:val="NoSpacing"/>
-      </w:pPr>
+      <w:r>
+        <w:rPr>
+          <w:noProof/>
+        </w:rPr>
+        <w:drawing>
+          <wp:inline distT="0" distB="0" distL="0" distR="0">
+            <wp:extent cx="3685144" cy="2181225"/>
+            <wp:effectExtent l="0" t="0" r="0" b="0"/>
+            <wp:docPr id="3" name="Picture 3" descr="http://puu.sh/2lore"/>
+            <wp:cNvGraphicFramePr>
+              <a:graphicFrameLocks xmlns:a="http://schemas.openxmlformats.org/drawingml/2006/main" noChangeAspect="1"/>
+            </wp:cNvGraphicFramePr>
+            <a:graphic xmlns:a="http://schemas.openxmlformats.org/drawingml/2006/main">
+              <a:graphicData uri="http://schemas.openxmlformats.org/drawingml/2006/picture">
+                <pic:pic xmlns:pic="http://schemas.openxmlformats.org/drawingml/2006/picture">
+                  <pic:nvPicPr>
+                    <pic:cNvPr id="0" name="Picture 11" descr="http://puu.sh/2lore"/>
+                    <pic:cNvPicPr>
+                      <a:picLocks noChangeAspect="1" noChangeArrowheads="1"/>
+                    </pic:cNvPicPr>
+                  </pic:nvPicPr>
+                  <pic:blipFill>
+                    <a:blip r:embed="rId8">
+                      <a:extLst>
+                        <a:ext uri="{28A0092B-C50C-407E-A947-70E740481C1C}">
+                          <a14:useLocalDpi xmlns:a14="http://schemas.microsoft.com/office/drawing/2010/main" val="0"/>
+                        </a:ext>
+                      </a:extLst>
+                    </a:blip>
+                    <a:srcRect/>
+                    <a:stretch>
+                      <a:fillRect/>
+                    </a:stretch>
+                  </pic:blipFill>
+                  <pic:spPr bwMode="auto">
+                    <a:xfrm>
+                      <a:off x="0" y="0"/>
+                      <a:ext cx="3685144" cy="2181225"/>
+                    </a:xfrm>
+                    <a:prstGeom prst="rect">
+                      <a:avLst/>
+                    </a:prstGeom>
+                    <a:noFill/>
+                    <a:ln>
+                      <a:noFill/>
+                    </a:ln>
+                  </pic:spPr>
+                </pic:pic>
+              </a:graphicData>
+            </a:graphic>
+          </wp:inline>
+        </w:drawing>
+      </w:r>
       <w:bookmarkStart w:id="0" w:name="_GoBack"/>
       <w:bookmarkEnd w:id="0"/>
     </w:p>
     <w:p>
       <w:pPr>
         <w:pStyle w:val="NoSpacing"/>
+        <w:rPr>
+          <w:sz w:val="20"/>
+          <w:szCs w:val="20"/>
+        </w:rPr>
       </w:pPr>
       <w:r>
-        <w:t>Travel time</w:t>
+        <w:rPr>
+          <w:sz w:val="20"/>
+          <w:szCs w:val="20"/>
+        </w:rPr>
+        <w:t>Other than the patients being more active with filling in the results of their treatment, the same study shows that the patients also are more willing to actively achieve the goals set for them, when an eCoach is supporting and motivating them.</w:t>
+      </w:r>
+      <w:r>
+        <w:rPr>
+          <w:sz w:val="20"/>
+          <w:szCs w:val="20"/>
+        </w:rPr>
+        <w:t xml:space="preserve"> </w:t>
+      </w:r>
+      <w:r>
+        <w:rPr>
+          <w:sz w:val="20"/>
+          <w:szCs w:val="20"/>
+        </w:rPr>
+        <w:t>This is illustrated below.</w:t>
+      </w:r>
+    </w:p>
+    <w:p>
+      <w:r>
+        <w:rPr>
+          <w:noProof/>
+        </w:rPr>
+        <w:drawing>
+          <wp:inline distT="0" distB="0" distL="0" distR="0" wp14:anchorId="1251EF3B" wp14:editId="6C536061">
+            <wp:extent cx="3038475" cy="1457325"/>
+            <wp:effectExtent l="0" t="0" r="0" b="9525"/>
+            <wp:docPr id="1" name="Picture 1" descr="http://puu.sh/2kPoH"/>
+            <wp:cNvGraphicFramePr>
+              <a:graphicFrameLocks xmlns:a="http://schemas.openxmlformats.org/drawingml/2006/main" noChangeAspect="1"/>
+            </wp:cNvGraphicFramePr>
+            <a:graphic xmlns:a="http://schemas.openxmlformats.org/drawingml/2006/main">
+              <a:graphicData uri="http://schemas.openxmlformats.org/drawingml/2006/picture">
+                <pic:pic xmlns:pic="http://schemas.openxmlformats.org/drawingml/2006/picture">
+                  <pic:nvPicPr>
+                    <pic:cNvPr id="0" name="Picture 1" descr="http://puu.sh/2kPoH"/>
+                    <pic:cNvPicPr>
+                      <a:picLocks noChangeAspect="1" noChangeArrowheads="1"/>
+                    </pic:cNvPicPr>
+                  </pic:nvPicPr>
+                  <pic:blipFill>
+                    <a:blip r:embed="rId9">
+                      <a:extLst>
+                        <a:ext uri="{28A0092B-C50C-407E-A947-70E740481C1C}">
+                          <a14:useLocalDpi xmlns:a14="http://schemas.microsoft.com/office/drawing/2010/main" val="0"/>
+                        </a:ext>
+                      </a:extLst>
+                    </a:blip>
+                    <a:srcRect/>
+                    <a:stretch>
+                      <a:fillRect/>
+                    </a:stretch>
+                  </pic:blipFill>
+                  <pic:spPr bwMode="auto">
+                    <a:xfrm>
+                      <a:off x="0" y="0"/>
+                      <a:ext cx="3041291" cy="1458676"/>
+                    </a:xfrm>
+                    <a:prstGeom prst="rect">
+                      <a:avLst/>
+                    </a:prstGeom>
+                    <a:noFill/>
+                    <a:ln>
+                      <a:noFill/>
+                    </a:ln>
+                  </pic:spPr>
+                </pic:pic>
+              </a:graphicData>
+            </a:graphic>
+          </wp:inline>
+        </w:drawing>
       </w:r>
     </w:p>
     <w:p>
       <w:pPr>
         <w:pStyle w:val="NoSpacing"/>
+        <w:rPr>
+          <w:sz w:val="20"/>
+          <w:szCs w:val="20"/>
+        </w:rPr>
       </w:pPr>
       <w:r>
-        <w:t>Cost</w:t>
-      </w:r>
-    </w:p>
-    <w:p>
-      <w:pPr>
-        <w:pStyle w:val="NoSpacing"/>
-      </w:pPr>
-      <w:r>
-        <w:t>Computer skills</w:t>
-      </w:r>
-    </w:p>
-    <w:p>
-      <w:pPr>
-        <w:pStyle w:val="NoSpacing"/>
-      </w:pPr>
-      <w:r>
-        <w:t>Oversaturation</w:t>
-      </w:r>
-    </w:p>
-    <w:p>
-      <w:pPr>
-        <w:pStyle w:val="NoSpacing"/>
-      </w:pPr>
-      <w:r>
-        <w:t>Planning</w:t>
-      </w:r>
-    </w:p>
-    <w:p>
-      <w:pPr>
-        <w:pStyle w:val="NoSpacing"/>
-      </w:pPr>
-      <w:r>
-        <w:t>Feedback</w:t>
-      </w:r>
-    </w:p>
-    <w:p>
-      <w:pPr>
-        <w:pStyle w:val="NoSpacing"/>
-      </w:pPr>
-      <w:r>
-        <w:t>Threshold</w:t>
-      </w:r>
-    </w:p>
-    <w:p>
-      <w:pPr>
-        <w:pStyle w:val="NoSpacing"/>
-      </w:pPr>
-    </w:p>
-    <w:p>
-      <w:pPr>
-        <w:pStyle w:val="NoSpacing"/>
-      </w:pPr>
-    </w:p>
-    <w:p>
-      <w:pPr>
-        <w:pStyle w:val="NoSpacing"/>
-      </w:pPr>
+        <w:rPr>
+          <w:sz w:val="20"/>
+          <w:szCs w:val="20"/>
+        </w:rPr>
+        <w:t>These results show that there is a significant difference in the motivation levels of patients during treatment with an eCoach and without. This is especially noticeable in the later stages of the program.</w:t>
+      </w:r>
     </w:p>
     <w:sectPr>
       <w:pgSz w:w="12240" w:h="15840"/>
@@ -271,67 +330,110 @@
     <w:p>
       <w:pPr>
         <w:pStyle w:val="FootnoteText"/>
-        <w:rPr>
-          <w:sz w:val="16"/>
-          <w:szCs w:val="16"/>
-        </w:rPr>
       </w:pPr>
       <w:r>
         <w:rPr>
           <w:rStyle w:val="FootnoteReference"/>
-          <w:sz w:val="16"/>
-          <w:szCs w:val="16"/>
         </w:rPr>
         <w:footnoteRef/>
       </w:r>
       <w:r>
         <w:rPr>
-          <w:sz w:val="16"/>
-          <w:szCs w:val="16"/>
-        </w:rPr>
-        <w:t xml:space="preserve"> American Psychological Association Presidential Task Force on Military Deployment Services for Youth, Families and Service Members (2007). The Psychological Needs of U.S. Military Service Members and Their Families: A Preliminary Report. Retrieved April 18, 2007, from </w:t>
-      </w:r>
-    </w:p>
-    <w:p>
-      <w:pPr>
-        <w:pStyle w:val="FootnoteText"/>
-        <w:rPr>
-          <w:sz w:val="16"/>
-          <w:szCs w:val="16"/>
-        </w:rPr>
-      </w:pPr>
-      <w:hyperlink r:id="rId1" w:history="1">
-        <w:r>
-          <w:rPr>
-            <w:rStyle w:val="Hyperlink"/>
-            <w:sz w:val="16"/>
-            <w:szCs w:val="16"/>
-          </w:rPr>
-          <w:t>http://www.apa.org/releases/MilitaryDeploymentTaskForceReport.pdf</w:t>
-        </w:r>
-      </w:hyperlink>
-      <w:r>
-        <w:rPr>
-          <w:sz w:val="16"/>
-          <w:szCs w:val="16"/>
+          <w:i/>
+        </w:rPr>
+        <w:t xml:space="preserve"> </w:t>
+      </w:r>
+      <w:proofErr w:type="gramStart"/>
+      <w:r>
+        <w:rPr>
+          <w:sz w:val="15"/>
+          <w:szCs w:val="15"/>
+        </w:rPr>
+        <w:t xml:space="preserve">L.L. </w:t>
+      </w:r>
+      <w:proofErr w:type="spellStart"/>
+      <w:r>
+        <w:rPr>
+          <w:sz w:val="15"/>
+          <w:szCs w:val="15"/>
+        </w:rPr>
+        <w:t>Alpay</w:t>
+      </w:r>
+      <w:proofErr w:type="spellEnd"/>
+      <w:r>
+        <w:rPr>
+          <w:sz w:val="15"/>
+          <w:szCs w:val="15"/>
+        </w:rPr>
+        <w:t xml:space="preserve">, R.I. Overberg and J.H.M. </w:t>
+      </w:r>
+      <w:proofErr w:type="spellStart"/>
+      <w:r>
+        <w:rPr>
+          <w:sz w:val="15"/>
+          <w:szCs w:val="15"/>
+        </w:rPr>
+        <w:t>Zwetsloot-Schonk</w:t>
+      </w:r>
+      <w:proofErr w:type="spellEnd"/>
+      <w:r>
+        <w:rPr>
+          <w:sz w:val="15"/>
+          <w:szCs w:val="15"/>
         </w:rPr>
         <w:t>.</w:t>
       </w:r>
-    </w:p>
-    <w:p>
-      <w:pPr>
-        <w:pStyle w:val="FootnoteText"/>
-      </w:pPr>
+      <w:proofErr w:type="gramEnd"/>
+      <w:r>
+        <w:rPr>
+          <w:sz w:val="15"/>
+          <w:szCs w:val="15"/>
+        </w:rPr>
+        <w:t xml:space="preserve"> Empowering Citizens in Assessing Health Related Websites: A</w:t>
+      </w:r>
+      <w:r>
+        <w:rPr>
+          <w:sz w:val="15"/>
+          <w:szCs w:val="15"/>
+        </w:rPr>
+        <w:t xml:space="preserve"> Driving Force for Healthcare </w:t>
+      </w:r>
+      <w:proofErr w:type="spellStart"/>
+      <w:r>
+        <w:rPr>
+          <w:sz w:val="15"/>
+          <w:szCs w:val="15"/>
+        </w:rPr>
+        <w:t>overnance</w:t>
+      </w:r>
+      <w:proofErr w:type="spellEnd"/>
+      <w:r>
+        <w:rPr>
+          <w:sz w:val="15"/>
+          <w:szCs w:val="15"/>
+        </w:rPr>
+        <w:t>, International Journal of Healthcare Technology and Management (IJHTM),</w:t>
+      </w:r>
+      <w:r>
+        <w:rPr>
+          <w:sz w:val="15"/>
+          <w:szCs w:val="15"/>
+        </w:rPr>
+        <w:t xml:space="preserve"> </w:t>
+      </w:r>
+      <w:r>
+        <w:rPr>
+          <w:sz w:val="15"/>
+          <w:szCs w:val="15"/>
+        </w:rPr>
+        <w:t>Special issue: “Governing ICT in healthcare and governing healthcare with ICT” 8(1/2) (2007), 141–160.</w:t>
+      </w:r>
     </w:p>
   </w:footnote>
   <w:footnote w:id="2">
     <w:p>
       <w:pPr>
         <w:pStyle w:val="FootnoteText"/>
-        <w:rPr>
-          <w:sz w:val="16"/>
-          <w:szCs w:val="16"/>
-        </w:rPr>
       </w:pPr>
       <w:r>
         <w:rPr>
@@ -342,126 +444,277 @@
       <w:r>
         <w:t xml:space="preserve"> </w:t>
       </w:r>
-      <w:r>
-        <w:rPr>
-          <w:sz w:val="16"/>
-          <w:szCs w:val="16"/>
-        </w:rPr>
-        <w:t xml:space="preserve">A. Rizzo, K. </w:t>
+      <w:proofErr w:type="gramStart"/>
+      <w:r>
+        <w:rPr>
+          <w:rFonts w:cstheme="minorHAnsi"/>
+          <w:color w:val="444444"/>
+          <w:sz w:val="15"/>
+          <w:szCs w:val="15"/>
+          <w:bdr w:val="none" w:sz="0" w:space="0" w:color="auto" w:frame="1"/>
+          <w:shd w:val="clear" w:color="auto" w:fill="FFFFFF"/>
+        </w:rPr>
+        <w:t xml:space="preserve">O. A. </w:t>
       </w:r>
       <w:proofErr w:type="spellStart"/>
       <w:r>
         <w:rPr>
-          <w:sz w:val="16"/>
-          <w:szCs w:val="16"/>
-        </w:rPr>
-        <w:t>Sagae</w:t>
+          <w:rFonts w:cstheme="minorHAnsi"/>
+          <w:color w:val="444444"/>
+          <w:sz w:val="15"/>
+          <w:szCs w:val="15"/>
+          <w:bdr w:val="none" w:sz="0" w:space="0" w:color="auto" w:frame="1"/>
+          <w:shd w:val="clear" w:color="auto" w:fill="FFFFFF"/>
+        </w:rPr>
+        <w:t>Blanson</w:t>
       </w:r>
       <w:proofErr w:type="spellEnd"/>
       <w:r>
         <w:rPr>
-          <w:sz w:val="16"/>
-          <w:szCs w:val="16"/>
-        </w:rPr>
-        <w:t xml:space="preserve">, E. </w:t>
+          <w:rFonts w:cstheme="minorHAnsi"/>
+          <w:color w:val="444444"/>
+          <w:sz w:val="15"/>
+          <w:szCs w:val="15"/>
+          <w:bdr w:val="none" w:sz="0" w:space="0" w:color="auto" w:frame="1"/>
+          <w:shd w:val="clear" w:color="auto" w:fill="FFFFFF"/>
+        </w:rPr>
+        <w:t xml:space="preserve"> </w:t>
       </w:r>
       <w:proofErr w:type="spellStart"/>
       <w:r>
         <w:rPr>
-          <w:sz w:val="16"/>
-          <w:szCs w:val="16"/>
-        </w:rPr>
-        <w:t>Forbell</w:t>
+          <w:rFonts w:cstheme="minorHAnsi"/>
+          <w:color w:val="444444"/>
+          <w:sz w:val="15"/>
+          <w:szCs w:val="15"/>
+          <w:bdr w:val="none" w:sz="0" w:space="0" w:color="auto" w:frame="1"/>
+          <w:shd w:val="clear" w:color="auto" w:fill="FFFFFF"/>
+        </w:rPr>
+        <w:t>Henkemans</w:t>
       </w:r>
       <w:proofErr w:type="spellEnd"/>
       <w:r>
         <w:rPr>
-          <w:sz w:val="16"/>
-          <w:szCs w:val="16"/>
-        </w:rPr>
-        <w:t xml:space="preserve">, J. Kim, B. Lange, J.G. </w:t>
+          <w:rFonts w:cstheme="minorHAnsi"/>
+          <w:color w:val="444444"/>
+          <w:sz w:val="15"/>
+          <w:szCs w:val="15"/>
+          <w:bdr w:val="none" w:sz="0" w:space="0" w:color="auto" w:frame="1"/>
+          <w:shd w:val="clear" w:color="auto" w:fill="FFFFFF"/>
+        </w:rPr>
+        <w:t xml:space="preserve">, P. J. van der </w:t>
       </w:r>
       <w:proofErr w:type="spellStart"/>
       <w:r>
         <w:rPr>
-          <w:sz w:val="16"/>
-          <w:szCs w:val="16"/>
-        </w:rPr>
-        <w:t>Buckwalter</w:t>
+          <w:rFonts w:cstheme="minorHAnsi"/>
+          <w:color w:val="444444"/>
+          <w:sz w:val="15"/>
+          <w:szCs w:val="15"/>
+          <w:bdr w:val="none" w:sz="0" w:space="0" w:color="auto" w:frame="1"/>
+          <w:shd w:val="clear" w:color="auto" w:fill="FFFFFF"/>
+        </w:rPr>
+        <w:t>Boog</w:t>
       </w:r>
       <w:proofErr w:type="spellEnd"/>
       <w:r>
         <w:rPr>
-          <w:sz w:val="16"/>
-          <w:szCs w:val="16"/>
-        </w:rPr>
-        <w:t xml:space="preserve">, J. Williams, T.D. Parsons, P. Kenny, David </w:t>
+          <w:rFonts w:cstheme="minorHAnsi"/>
+          <w:color w:val="444444"/>
+          <w:sz w:val="15"/>
+          <w:szCs w:val="15"/>
+          <w:bdr w:val="none" w:sz="0" w:space="0" w:color="auto" w:frame="1"/>
+          <w:shd w:val="clear" w:color="auto" w:fill="FFFFFF"/>
+        </w:rPr>
+        <w:t xml:space="preserve">, J. </w:t>
       </w:r>
       <w:proofErr w:type="spellStart"/>
       <w:r>
         <w:rPr>
-          <w:sz w:val="16"/>
-          <w:szCs w:val="16"/>
-        </w:rPr>
-        <w:t>Traum</w:t>
+          <w:rFonts w:cstheme="minorHAnsi"/>
+          <w:color w:val="444444"/>
+          <w:sz w:val="15"/>
+          <w:szCs w:val="15"/>
+          <w:bdr w:val="none" w:sz="0" w:space="0" w:color="auto" w:frame="1"/>
+          <w:shd w:val="clear" w:color="auto" w:fill="FFFFFF"/>
+        </w:rPr>
+        <w:t>Lindenberg</w:t>
       </w:r>
       <w:proofErr w:type="spellEnd"/>
       <w:r>
         <w:rPr>
-          <w:sz w:val="16"/>
-          <w:szCs w:val="16"/>
-        </w:rPr>
-        <w:t>, “</w:t>
+          <w:rFonts w:cstheme="minorHAnsi"/>
+          <w:color w:val="444444"/>
+          <w:sz w:val="15"/>
+          <w:szCs w:val="15"/>
+          <w:bdr w:val="none" w:sz="0" w:space="0" w:color="auto" w:frame="1"/>
+          <w:shd w:val="clear" w:color="auto" w:fill="FFFFFF"/>
+        </w:rPr>
+        <w:t xml:space="preserve">, C. A. van der Mast, M. A. </w:t>
       </w:r>
       <w:proofErr w:type="spellStart"/>
       <w:r>
         <w:rPr>
-          <w:sz w:val="16"/>
-          <w:szCs w:val="16"/>
-        </w:rPr>
-        <w:t>SimCoach</w:t>
+          <w:rFonts w:cstheme="minorHAnsi"/>
+          <w:color w:val="444444"/>
+          <w:sz w:val="15"/>
+          <w:szCs w:val="15"/>
+          <w:bdr w:val="none" w:sz="0" w:space="0" w:color="auto" w:frame="1"/>
+          <w:shd w:val="clear" w:color="auto" w:fill="FFFFFF"/>
+        </w:rPr>
+        <w:t>Neerincx</w:t>
       </w:r>
       <w:proofErr w:type="spellEnd"/>
       <w:r>
         <w:rPr>
-          <w:sz w:val="16"/>
-          <w:szCs w:val="16"/>
-        </w:rPr>
-        <w:t>: An Intelligent Virtual Human System for Providing Healthcare Information and Support</w:t>
-      </w:r>
-      <w:r>
-        <w:rPr>
-          <w:sz w:val="16"/>
-          <w:szCs w:val="16"/>
-        </w:rPr>
-        <w:t xml:space="preserve">”, </w:t>
-      </w:r>
-      <w:r>
-        <w:rPr>
-          <w:sz w:val="16"/>
-          <w:szCs w:val="16"/>
-        </w:rPr>
-        <w:t xml:space="preserve">Institute for Creative Technologies, University of Southern California </w:t>
-      </w:r>
-    </w:p>
-    <w:p>
-      <w:pPr>
-        <w:pStyle w:val="FootnoteText"/>
-      </w:pPr>
-      <w:r>
-        <w:rPr>
-          <w:sz w:val="16"/>
-          <w:szCs w:val="16"/>
-        </w:rPr>
-        <w:t>Playa Vista, CA</w:t>
-      </w:r>
-      <w:r>
-        <w:rPr>
-          <w:sz w:val="16"/>
-          <w:szCs w:val="16"/>
-        </w:rPr>
-        <w:t>, 2011</w:t>
-      </w:r>
+          <w:rFonts w:cstheme="minorHAnsi"/>
+          <w:color w:val="444444"/>
+          <w:sz w:val="15"/>
+          <w:szCs w:val="15"/>
+          <w:bdr w:val="none" w:sz="0" w:space="0" w:color="auto" w:frame="1"/>
+          <w:shd w:val="clear" w:color="auto" w:fill="FFFFFF"/>
+        </w:rPr>
+        <w:t xml:space="preserve">, and B. J. </w:t>
+      </w:r>
+      <w:proofErr w:type="spellStart"/>
+      <w:r>
+        <w:rPr>
+          <w:rFonts w:cstheme="minorHAnsi"/>
+          <w:color w:val="444444"/>
+          <w:sz w:val="15"/>
+          <w:szCs w:val="15"/>
+          <w:bdr w:val="none" w:sz="0" w:space="0" w:color="auto" w:frame="1"/>
+          <w:shd w:val="clear" w:color="auto" w:fill="FFFFFF"/>
+        </w:rPr>
+        <w:t>Zwetsloot-Schonk</w:t>
+      </w:r>
+      <w:proofErr w:type="spellEnd"/>
+      <w:r>
+        <w:rPr>
+          <w:rFonts w:cstheme="minorHAnsi"/>
+          <w:color w:val="444444"/>
+          <w:sz w:val="15"/>
+          <w:szCs w:val="15"/>
+          <w:bdr w:val="none" w:sz="0" w:space="0" w:color="auto" w:frame="1"/>
+          <w:shd w:val="clear" w:color="auto" w:fill="FFFFFF"/>
+        </w:rPr>
+        <w:t>,</w:t>
+      </w:r>
+      <w:r>
+        <w:rPr>
+          <w:rStyle w:val="apple-converted-space"/>
+          <w:rFonts w:cstheme="minorHAnsi"/>
+          <w:i/>
+          <w:iCs/>
+          <w:color w:val="444444"/>
+          <w:sz w:val="15"/>
+          <w:szCs w:val="15"/>
+          <w:bdr w:val="none" w:sz="0" w:space="0" w:color="auto" w:frame="1"/>
+          <w:shd w:val="clear" w:color="auto" w:fill="FFFFFF"/>
+        </w:rPr>
+        <w:t> </w:t>
+      </w:r>
+      <w:r>
+        <w:rPr>
+          <w:rFonts w:cstheme="minorHAnsi"/>
+          <w:i/>
+          <w:iCs/>
+          <w:color w:val="444444"/>
+          <w:sz w:val="15"/>
+          <w:szCs w:val="15"/>
+          <w:bdr w:val="none" w:sz="0" w:space="0" w:color="auto" w:frame="1"/>
+          <w:shd w:val="clear" w:color="auto" w:fill="FFFFFF"/>
+        </w:rPr>
+        <w:t>An online lifestyle diary with a persuasive computer assistant providing feedback on self-management</w:t>
+      </w:r>
+      <w:r>
+        <w:rPr>
+          <w:rFonts w:cstheme="minorHAnsi"/>
+          <w:color w:val="444444"/>
+          <w:sz w:val="15"/>
+          <w:szCs w:val="15"/>
+          <w:bdr w:val="none" w:sz="0" w:space="0" w:color="auto" w:frame="1"/>
+          <w:shd w:val="clear" w:color="auto" w:fill="FFFFFF"/>
+        </w:rPr>
+        <w:t>,</w:t>
+      </w:r>
+      <w:r>
+        <w:rPr>
+          <w:rStyle w:val="apple-converted-space"/>
+          <w:rFonts w:cstheme="minorHAnsi"/>
+          <w:color w:val="444444"/>
+          <w:sz w:val="15"/>
+          <w:szCs w:val="15"/>
+          <w:bdr w:val="none" w:sz="0" w:space="0" w:color="auto" w:frame="1"/>
+          <w:shd w:val="clear" w:color="auto" w:fill="FFFFFF"/>
+        </w:rPr>
+        <w:t> </w:t>
+      </w:r>
+      <w:proofErr w:type="spellStart"/>
+      <w:r>
+        <w:rPr>
+          <w:rFonts w:cstheme="minorHAnsi"/>
+          <w:i/>
+          <w:iCs/>
+          <w:color w:val="444444"/>
+          <w:sz w:val="15"/>
+          <w:szCs w:val="15"/>
+          <w:bdr w:val="none" w:sz="0" w:space="0" w:color="auto" w:frame="1"/>
+          <w:shd w:val="clear" w:color="auto" w:fill="FFFFFF"/>
+        </w:rPr>
+        <w:t>Technol</w:t>
+      </w:r>
+      <w:proofErr w:type="spellEnd"/>
+      <w:r>
+        <w:rPr>
+          <w:rFonts w:cstheme="minorHAnsi"/>
+          <w:i/>
+          <w:iCs/>
+          <w:color w:val="444444"/>
+          <w:sz w:val="15"/>
+          <w:szCs w:val="15"/>
+          <w:bdr w:val="none" w:sz="0" w:space="0" w:color="auto" w:frame="1"/>
+          <w:shd w:val="clear" w:color="auto" w:fill="FFFFFF"/>
+        </w:rPr>
+        <w:t xml:space="preserve"> Health Care,</w:t>
+      </w:r>
+      <w:r>
+        <w:rPr>
+          <w:rStyle w:val="apple-converted-space"/>
+          <w:rFonts w:cstheme="minorHAnsi"/>
+          <w:i/>
+          <w:iCs/>
+          <w:color w:val="444444"/>
+          <w:sz w:val="15"/>
+          <w:szCs w:val="15"/>
+          <w:bdr w:val="none" w:sz="0" w:space="0" w:color="auto" w:frame="1"/>
+          <w:shd w:val="clear" w:color="auto" w:fill="FFFFFF"/>
+        </w:rPr>
+        <w:t> </w:t>
+      </w:r>
+      <w:r>
+        <w:rPr>
+          <w:rFonts w:cstheme="minorHAnsi"/>
+          <w:color w:val="444444"/>
+          <w:sz w:val="15"/>
+          <w:szCs w:val="15"/>
+          <w:bdr w:val="none" w:sz="0" w:space="0" w:color="auto" w:frame="1"/>
+          <w:shd w:val="clear" w:color="auto" w:fill="FFFFFF"/>
+        </w:rPr>
+        <w:t>vol. 17, pp. 253-67, 2009</w:t>
+      </w:r>
+      <w:r>
+        <w:rPr>
+          <w:rFonts w:ascii="Tahoma" w:hAnsi="Tahoma" w:cs="Tahoma"/>
+          <w:color w:val="444444"/>
+          <w:sz w:val="15"/>
+          <w:szCs w:val="15"/>
+          <w:bdr w:val="none" w:sz="0" w:space="0" w:color="auto" w:frame="1"/>
+          <w:shd w:val="clear" w:color="auto" w:fill="FFFFFF"/>
+        </w:rPr>
+        <w:t>.</w:t>
+      </w:r>
+      <w:proofErr w:type="gramEnd"/>
     </w:p>
   </w:footnote>
 </w:footnotes>
@@ -654,103 +907,138 @@
     <w:semiHidden/>
     <w:unhideWhenUsed/>
   </w:style>
+  <w:style w:type="character" w:styleId="Hyperlink">
+    <w:name w:val="Hyperlink"/>
+    <w:basedOn w:val="DefaultParagraphFont"/>
+    <w:uiPriority w:val="99"/>
+    <w:unhideWhenUsed/>
+    <w:rsid w:val="00EA68A5"/>
+    <w:rPr>
+      <w:color w:val="0000FF" w:themeColor="hyperlink"/>
+      <w:u w:val="single"/>
+    </w:rPr>
+  </w:style>
+  <w:style w:type="paragraph" w:styleId="BalloonText">
+    <w:name w:val="Balloon Text"/>
+    <w:basedOn w:val="Normal"/>
+    <w:link w:val="BalloonTextChar"/>
+    <w:uiPriority w:val="99"/>
+    <w:semiHidden/>
+    <w:unhideWhenUsed/>
+    <w:rsid w:val="00EA68A5"/>
+    <w:pPr>
+      <w:spacing w:after="0" w:line="240" w:lineRule="auto"/>
+    </w:pPr>
+    <w:rPr>
+      <w:rFonts w:ascii="Tahoma" w:hAnsi="Tahoma" w:cs="Tahoma"/>
+      <w:sz w:val="16"/>
+      <w:szCs w:val="16"/>
+    </w:rPr>
+  </w:style>
+  <w:style w:type="character" w:customStyle="1" w:styleId="BalloonTextChar">
+    <w:name w:val="Balloon Text Char"/>
+    <w:basedOn w:val="DefaultParagraphFont"/>
+    <w:link w:val="BalloonText"/>
+    <w:uiPriority w:val="99"/>
+    <w:semiHidden/>
+    <w:rsid w:val="00EA68A5"/>
+    <w:rPr>
+      <w:rFonts w:ascii="Tahoma" w:hAnsi="Tahoma" w:cs="Tahoma"/>
+      <w:sz w:val="16"/>
+      <w:szCs w:val="16"/>
+    </w:rPr>
+  </w:style>
+  <w:style w:type="paragraph" w:styleId="EndnoteText">
+    <w:name w:val="endnote text"/>
+    <w:basedOn w:val="Normal"/>
+    <w:link w:val="EndnoteTextChar"/>
+    <w:uiPriority w:val="99"/>
+    <w:semiHidden/>
+    <w:unhideWhenUsed/>
+    <w:rsid w:val="00EA68A5"/>
+    <w:pPr>
+      <w:spacing w:after="0" w:line="240" w:lineRule="auto"/>
+    </w:pPr>
+    <w:rPr>
+      <w:sz w:val="20"/>
+      <w:szCs w:val="20"/>
+    </w:rPr>
+  </w:style>
+  <w:style w:type="character" w:customStyle="1" w:styleId="EndnoteTextChar">
+    <w:name w:val="Endnote Text Char"/>
+    <w:basedOn w:val="DefaultParagraphFont"/>
+    <w:link w:val="EndnoteText"/>
+    <w:uiPriority w:val="99"/>
+    <w:semiHidden/>
+    <w:rsid w:val="00EA68A5"/>
+    <w:rPr>
+      <w:sz w:val="20"/>
+      <w:szCs w:val="20"/>
+    </w:rPr>
+  </w:style>
+  <w:style w:type="character" w:styleId="EndnoteReference">
+    <w:name w:val="endnote reference"/>
+    <w:basedOn w:val="DefaultParagraphFont"/>
+    <w:uiPriority w:val="99"/>
+    <w:semiHidden/>
+    <w:unhideWhenUsed/>
+    <w:rsid w:val="00EA68A5"/>
+    <w:rPr>
+      <w:vertAlign w:val="superscript"/>
+    </w:rPr>
+  </w:style>
+  <w:style w:type="paragraph" w:styleId="FootnoteText">
+    <w:name w:val="footnote text"/>
+    <w:basedOn w:val="Normal"/>
+    <w:link w:val="FootnoteTextChar"/>
+    <w:uiPriority w:val="99"/>
+    <w:semiHidden/>
+    <w:unhideWhenUsed/>
+    <w:rsid w:val="00EA68A5"/>
+    <w:pPr>
+      <w:spacing w:after="0" w:line="240" w:lineRule="auto"/>
+    </w:pPr>
+    <w:rPr>
+      <w:sz w:val="20"/>
+      <w:szCs w:val="20"/>
+    </w:rPr>
+  </w:style>
+  <w:style w:type="character" w:customStyle="1" w:styleId="FootnoteTextChar">
+    <w:name w:val="Footnote Text Char"/>
+    <w:basedOn w:val="DefaultParagraphFont"/>
+    <w:link w:val="FootnoteText"/>
+    <w:uiPriority w:val="99"/>
+    <w:semiHidden/>
+    <w:rsid w:val="00EA68A5"/>
+    <w:rPr>
+      <w:sz w:val="20"/>
+      <w:szCs w:val="20"/>
+    </w:rPr>
+  </w:style>
+  <w:style w:type="character" w:styleId="FootnoteReference">
+    <w:name w:val="footnote reference"/>
+    <w:basedOn w:val="DefaultParagraphFont"/>
+    <w:uiPriority w:val="99"/>
+    <w:semiHidden/>
+    <w:unhideWhenUsed/>
+    <w:rsid w:val="00EA68A5"/>
+    <w:rPr>
+      <w:vertAlign w:val="superscript"/>
+    </w:rPr>
+  </w:style>
+  <w:style w:type="character" w:customStyle="1" w:styleId="apple-converted-space">
+    <w:name w:val="apple-converted-space"/>
+    <w:basedOn w:val="DefaultParagraphFont"/>
+    <w:rsid w:val="00EA68A5"/>
+  </w:style>
   <w:style w:type="paragraph" w:styleId="NoSpacing">
     <w:name w:val="No Spacing"/>
     <w:uiPriority w:val="1"/>
     <w:qFormat/>
-    <w:rsid w:val="007F41FC"/>
+    <w:rsid w:val="00A6063D"/>
     <w:pPr>
       <w:spacing w:after="0" w:line="240" w:lineRule="auto"/>
     </w:pPr>
-  </w:style>
-  <w:style w:type="paragraph" w:styleId="EndnoteText">
-    <w:name w:val="endnote text"/>
-    <w:basedOn w:val="Normal"/>
-    <w:link w:val="EndnoteTextChar"/>
-    <w:uiPriority w:val="99"/>
-    <w:semiHidden/>
-    <w:unhideWhenUsed/>
-    <w:rsid w:val="00792D42"/>
-    <w:pPr>
-      <w:spacing w:after="0" w:line="240" w:lineRule="auto"/>
-    </w:pPr>
-    <w:rPr>
-      <w:sz w:val="20"/>
-      <w:szCs w:val="20"/>
-    </w:rPr>
-  </w:style>
-  <w:style w:type="character" w:customStyle="1" w:styleId="EndnoteTextChar">
-    <w:name w:val="Endnote Text Char"/>
-    <w:basedOn w:val="DefaultParagraphFont"/>
-    <w:link w:val="EndnoteText"/>
-    <w:uiPriority w:val="99"/>
-    <w:semiHidden/>
-    <w:rsid w:val="00792D42"/>
-    <w:rPr>
-      <w:sz w:val="20"/>
-      <w:szCs w:val="20"/>
-    </w:rPr>
-  </w:style>
-  <w:style w:type="character" w:styleId="EndnoteReference">
-    <w:name w:val="endnote reference"/>
-    <w:basedOn w:val="DefaultParagraphFont"/>
-    <w:uiPriority w:val="99"/>
-    <w:semiHidden/>
-    <w:unhideWhenUsed/>
-    <w:rsid w:val="00792D42"/>
-    <w:rPr>
-      <w:vertAlign w:val="superscript"/>
-    </w:rPr>
-  </w:style>
-  <w:style w:type="paragraph" w:styleId="FootnoteText">
-    <w:name w:val="footnote text"/>
-    <w:basedOn w:val="Normal"/>
-    <w:link w:val="FootnoteTextChar"/>
-    <w:uiPriority w:val="99"/>
-    <w:semiHidden/>
-    <w:unhideWhenUsed/>
-    <w:rsid w:val="00792D42"/>
-    <w:pPr>
-      <w:spacing w:after="0" w:line="240" w:lineRule="auto"/>
-    </w:pPr>
-    <w:rPr>
-      <w:sz w:val="20"/>
-      <w:szCs w:val="20"/>
-    </w:rPr>
-  </w:style>
-  <w:style w:type="character" w:customStyle="1" w:styleId="FootnoteTextChar">
-    <w:name w:val="Footnote Text Char"/>
-    <w:basedOn w:val="DefaultParagraphFont"/>
-    <w:link w:val="FootnoteText"/>
-    <w:uiPriority w:val="99"/>
-    <w:semiHidden/>
-    <w:rsid w:val="00792D42"/>
-    <w:rPr>
-      <w:sz w:val="20"/>
-      <w:szCs w:val="20"/>
-    </w:rPr>
-  </w:style>
-  <w:style w:type="character" w:styleId="FootnoteReference">
-    <w:name w:val="footnote reference"/>
-    <w:basedOn w:val="DefaultParagraphFont"/>
-    <w:uiPriority w:val="99"/>
-    <w:semiHidden/>
-    <w:unhideWhenUsed/>
-    <w:rsid w:val="00792D42"/>
-    <w:rPr>
-      <w:vertAlign w:val="superscript"/>
-    </w:rPr>
-  </w:style>
-  <w:style w:type="character" w:styleId="Hyperlink">
-    <w:name w:val="Hyperlink"/>
-    <w:basedOn w:val="DefaultParagraphFont"/>
-    <w:uiPriority w:val="99"/>
-    <w:unhideWhenUsed/>
-    <w:rsid w:val="00792D42"/>
-    <w:rPr>
-      <w:color w:val="0000FF" w:themeColor="hyperlink"/>
-      <w:u w:val="single"/>
-    </w:rPr>
   </w:style>
 </w:styles>
 </file>
@@ -942,103 +1230,138 @@
     <w:semiHidden/>
     <w:unhideWhenUsed/>
   </w:style>
+  <w:style w:type="character" w:styleId="Hyperlink">
+    <w:name w:val="Hyperlink"/>
+    <w:basedOn w:val="DefaultParagraphFont"/>
+    <w:uiPriority w:val="99"/>
+    <w:unhideWhenUsed/>
+    <w:rsid w:val="00EA68A5"/>
+    <w:rPr>
+      <w:color w:val="0000FF" w:themeColor="hyperlink"/>
+      <w:u w:val="single"/>
+    </w:rPr>
+  </w:style>
+  <w:style w:type="paragraph" w:styleId="BalloonText">
+    <w:name w:val="Balloon Text"/>
+    <w:basedOn w:val="Normal"/>
+    <w:link w:val="BalloonTextChar"/>
+    <w:uiPriority w:val="99"/>
+    <w:semiHidden/>
+    <w:unhideWhenUsed/>
+    <w:rsid w:val="00EA68A5"/>
+    <w:pPr>
+      <w:spacing w:after="0" w:line="240" w:lineRule="auto"/>
+    </w:pPr>
+    <w:rPr>
+      <w:rFonts w:ascii="Tahoma" w:hAnsi="Tahoma" w:cs="Tahoma"/>
+      <w:sz w:val="16"/>
+      <w:szCs w:val="16"/>
+    </w:rPr>
+  </w:style>
+  <w:style w:type="character" w:customStyle="1" w:styleId="BalloonTextChar">
+    <w:name w:val="Balloon Text Char"/>
+    <w:basedOn w:val="DefaultParagraphFont"/>
+    <w:link w:val="BalloonText"/>
+    <w:uiPriority w:val="99"/>
+    <w:semiHidden/>
+    <w:rsid w:val="00EA68A5"/>
+    <w:rPr>
+      <w:rFonts w:ascii="Tahoma" w:hAnsi="Tahoma" w:cs="Tahoma"/>
+      <w:sz w:val="16"/>
+      <w:szCs w:val="16"/>
+    </w:rPr>
+  </w:style>
+  <w:style w:type="paragraph" w:styleId="EndnoteText">
+    <w:name w:val="endnote text"/>
+    <w:basedOn w:val="Normal"/>
+    <w:link w:val="EndnoteTextChar"/>
+    <w:uiPriority w:val="99"/>
+    <w:semiHidden/>
+    <w:unhideWhenUsed/>
+    <w:rsid w:val="00EA68A5"/>
+    <w:pPr>
+      <w:spacing w:after="0" w:line="240" w:lineRule="auto"/>
+    </w:pPr>
+    <w:rPr>
+      <w:sz w:val="20"/>
+      <w:szCs w:val="20"/>
+    </w:rPr>
+  </w:style>
+  <w:style w:type="character" w:customStyle="1" w:styleId="EndnoteTextChar">
+    <w:name w:val="Endnote Text Char"/>
+    <w:basedOn w:val="DefaultParagraphFont"/>
+    <w:link w:val="EndnoteText"/>
+    <w:uiPriority w:val="99"/>
+    <w:semiHidden/>
+    <w:rsid w:val="00EA68A5"/>
+    <w:rPr>
+      <w:sz w:val="20"/>
+      <w:szCs w:val="20"/>
+    </w:rPr>
+  </w:style>
+  <w:style w:type="character" w:styleId="EndnoteReference">
+    <w:name w:val="endnote reference"/>
+    <w:basedOn w:val="DefaultParagraphFont"/>
+    <w:uiPriority w:val="99"/>
+    <w:semiHidden/>
+    <w:unhideWhenUsed/>
+    <w:rsid w:val="00EA68A5"/>
+    <w:rPr>
+      <w:vertAlign w:val="superscript"/>
+    </w:rPr>
+  </w:style>
+  <w:style w:type="paragraph" w:styleId="FootnoteText">
+    <w:name w:val="footnote text"/>
+    <w:basedOn w:val="Normal"/>
+    <w:link w:val="FootnoteTextChar"/>
+    <w:uiPriority w:val="99"/>
+    <w:semiHidden/>
+    <w:unhideWhenUsed/>
+    <w:rsid w:val="00EA68A5"/>
+    <w:pPr>
+      <w:spacing w:after="0" w:line="240" w:lineRule="auto"/>
+    </w:pPr>
+    <w:rPr>
+      <w:sz w:val="20"/>
+      <w:szCs w:val="20"/>
+    </w:rPr>
+  </w:style>
+  <w:style w:type="character" w:customStyle="1" w:styleId="FootnoteTextChar">
+    <w:name w:val="Footnote Text Char"/>
+    <w:basedOn w:val="DefaultParagraphFont"/>
+    <w:link w:val="FootnoteText"/>
+    <w:uiPriority w:val="99"/>
+    <w:semiHidden/>
+    <w:rsid w:val="00EA68A5"/>
+    <w:rPr>
+      <w:sz w:val="20"/>
+      <w:szCs w:val="20"/>
+    </w:rPr>
+  </w:style>
+  <w:style w:type="character" w:styleId="FootnoteReference">
+    <w:name w:val="footnote reference"/>
+    <w:basedOn w:val="DefaultParagraphFont"/>
+    <w:uiPriority w:val="99"/>
+    <w:semiHidden/>
+    <w:unhideWhenUsed/>
+    <w:rsid w:val="00EA68A5"/>
+    <w:rPr>
+      <w:vertAlign w:val="superscript"/>
+    </w:rPr>
+  </w:style>
+  <w:style w:type="character" w:customStyle="1" w:styleId="apple-converted-space">
+    <w:name w:val="apple-converted-space"/>
+    <w:basedOn w:val="DefaultParagraphFont"/>
+    <w:rsid w:val="00EA68A5"/>
+  </w:style>
   <w:style w:type="paragraph" w:styleId="NoSpacing">
     <w:name w:val="No Spacing"/>
     <w:uiPriority w:val="1"/>
     <w:qFormat/>
-    <w:rsid w:val="007F41FC"/>
+    <w:rsid w:val="00A6063D"/>
     <w:pPr>
       <w:spacing w:after="0" w:line="240" w:lineRule="auto"/>
     </w:pPr>
-  </w:style>
-  <w:style w:type="paragraph" w:styleId="EndnoteText">
-    <w:name w:val="endnote text"/>
-    <w:basedOn w:val="Normal"/>
-    <w:link w:val="EndnoteTextChar"/>
-    <w:uiPriority w:val="99"/>
-    <w:semiHidden/>
-    <w:unhideWhenUsed/>
-    <w:rsid w:val="00792D42"/>
-    <w:pPr>
-      <w:spacing w:after="0" w:line="240" w:lineRule="auto"/>
-    </w:pPr>
-    <w:rPr>
-      <w:sz w:val="20"/>
-      <w:szCs w:val="20"/>
-    </w:rPr>
-  </w:style>
-  <w:style w:type="character" w:customStyle="1" w:styleId="EndnoteTextChar">
-    <w:name w:val="Endnote Text Char"/>
-    <w:basedOn w:val="DefaultParagraphFont"/>
-    <w:link w:val="EndnoteText"/>
-    <w:uiPriority w:val="99"/>
-    <w:semiHidden/>
-    <w:rsid w:val="00792D42"/>
-    <w:rPr>
-      <w:sz w:val="20"/>
-      <w:szCs w:val="20"/>
-    </w:rPr>
-  </w:style>
-  <w:style w:type="character" w:styleId="EndnoteReference">
-    <w:name w:val="endnote reference"/>
-    <w:basedOn w:val="DefaultParagraphFont"/>
-    <w:uiPriority w:val="99"/>
-    <w:semiHidden/>
-    <w:unhideWhenUsed/>
-    <w:rsid w:val="00792D42"/>
-    <w:rPr>
-      <w:vertAlign w:val="superscript"/>
-    </w:rPr>
-  </w:style>
-  <w:style w:type="paragraph" w:styleId="FootnoteText">
-    <w:name w:val="footnote text"/>
-    <w:basedOn w:val="Normal"/>
-    <w:link w:val="FootnoteTextChar"/>
-    <w:uiPriority w:val="99"/>
-    <w:semiHidden/>
-    <w:unhideWhenUsed/>
-    <w:rsid w:val="00792D42"/>
-    <w:pPr>
-      <w:spacing w:after="0" w:line="240" w:lineRule="auto"/>
-    </w:pPr>
-    <w:rPr>
-      <w:sz w:val="20"/>
-      <w:szCs w:val="20"/>
-    </w:rPr>
-  </w:style>
-  <w:style w:type="character" w:customStyle="1" w:styleId="FootnoteTextChar">
-    <w:name w:val="Footnote Text Char"/>
-    <w:basedOn w:val="DefaultParagraphFont"/>
-    <w:link w:val="FootnoteText"/>
-    <w:uiPriority w:val="99"/>
-    <w:semiHidden/>
-    <w:rsid w:val="00792D42"/>
-    <w:rPr>
-      <w:sz w:val="20"/>
-      <w:szCs w:val="20"/>
-    </w:rPr>
-  </w:style>
-  <w:style w:type="character" w:styleId="FootnoteReference">
-    <w:name w:val="footnote reference"/>
-    <w:basedOn w:val="DefaultParagraphFont"/>
-    <w:uiPriority w:val="99"/>
-    <w:semiHidden/>
-    <w:unhideWhenUsed/>
-    <w:rsid w:val="00792D42"/>
-    <w:rPr>
-      <w:vertAlign w:val="superscript"/>
-    </w:rPr>
-  </w:style>
-  <w:style w:type="character" w:styleId="Hyperlink">
-    <w:name w:val="Hyperlink"/>
-    <w:basedOn w:val="DefaultParagraphFont"/>
-    <w:uiPriority w:val="99"/>
-    <w:unhideWhenUsed/>
-    <w:rsid w:val="00792D42"/>
-    <w:rPr>
-      <w:color w:val="0000FF" w:themeColor="hyperlink"/>
-      <w:u w:val="single"/>
-    </w:rPr>
   </w:style>
 </w:styles>
 </file>
@@ -1333,7 +1656,7 @@
 </file>
 
 <file path=customXml/itemProps1.xml><?xml version="1.0" encoding="utf-8"?>
-<ds:datastoreItem xmlns:ds="http://schemas.openxmlformats.org/officeDocument/2006/customXml" ds:itemID="{F958325C-DA3B-471E-8797-418C1235C97C}">
+<ds:datastoreItem xmlns:ds="http://schemas.openxmlformats.org/officeDocument/2006/customXml" ds:itemID="{D77FE0EA-4CB9-492E-8F7C-4DC2121B1000}">
   <ds:schemaRefs>
     <ds:schemaRef ds:uri="http://schemas.openxmlformats.org/officeDocument/2006/bibliography"/>
   </ds:schemaRefs>

</xml_diff>